<commit_message>
Término do permissionamento na tela de cadastro
</commit_message>
<xml_diff>
--- a/Tecnologia da Informação/documentacaoSprint2GRAPETEC.docx
+++ b/Tecnologia da Informação/documentacaoSprint2GRAPETEC.docx
@@ -6,6 +6,12 @@
       <w:pPr>
         <w:pStyle w:val="Ttulo1"/>
       </w:pPr>
+      <w:r>
+        <w:rPr>
+          <w:u w:val="single"/>
+        </w:rPr>
+        <w:t xml:space="preserve"> </w:t>
+      </w:r>
       <w:r>
         <w:rPr>
           <w:u w:val="single"/>
@@ -263,7 +269,19 @@
               <w:rPr>
                 <w:rFonts w:ascii="Sahadeva" w:hAnsi="Sahadeva"/>
               </w:rPr>
-              <w:t>DANIEL SILVA</w:t>
+              <w:t xml:space="preserve">DANIEL </w:t>
+            </w:r>
+            <w:r>
+              <w:rPr>
+                <w:rFonts w:ascii="Sahadeva" w:hAnsi="Sahadeva"/>
+              </w:rPr>
+              <w:t xml:space="preserve">RICARDO ROSA DA </w:t>
+            </w:r>
+            <w:r>
+              <w:rPr>
+                <w:rFonts w:ascii="Sahadeva" w:hAnsi="Sahadeva"/>
+              </w:rPr>
+              <w:t>SILVA</w:t>
             </w:r>
           </w:p>
         </w:tc>
@@ -1480,11 +1498,21 @@
       <w:r>
         <w:t xml:space="preserve">Figura </w:t>
       </w:r>
-      <w:fldSimple w:instr=" SEQ Figura \* ARABIC ">
-        <w:r>
-          <w:t>1</w:t>
-        </w:r>
-      </w:fldSimple>
+      <w:r>
+        <w:fldChar w:fldCharType="begin"/>
+      </w:r>
+      <w:r>
+        <w:instrText xml:space="preserve"> SEQ Figura \* ARABIC </w:instrText>
+      </w:r>
+      <w:r>
+        <w:fldChar w:fldCharType="separate"/>
+      </w:r>
+      <w:r>
+        <w:t>1</w:t>
+      </w:r>
+      <w:r>
+        <w:fldChar w:fldCharType="end"/>
+      </w:r>
       <w:r>
         <w:t xml:space="preserve"> -Previsões do Relatório do IPC</w:t>
       </w:r>
@@ -3210,7 +3238,6 @@
         </w:rPr>
         <w:t xml:space="preserve">- A </w:t>
       </w:r>
-      <w:proofErr w:type="gramStart"/>
       <w:r>
         <w:rPr>
           <w:i/>
@@ -3227,7 +3254,6 @@
         </w:rPr>
         <w:t>o</w:t>
       </w:r>
-      <w:proofErr w:type="gramEnd"/>
       <w:r>
         <w:rPr>
           <w:i/>
@@ -4295,7 +4321,6 @@
         <w:t xml:space="preserve">, bairro que será </w:t>
       </w:r>
       <w:proofErr w:type="spellStart"/>
-      <w:proofErr w:type="gramStart"/>
       <w:r>
         <w:rPr>
           <w:i/>
@@ -4327,16 +4352,7 @@
           <w:iCs/>
           <w:color w:val="7F7F7F" w:themeColor="text1" w:themeTint="80"/>
         </w:rPr>
-        <w:t>45</w:t>
-      </w:r>
-      <w:proofErr w:type="gramEnd"/>
-      <w:r>
-        <w:rPr>
-          <w:i/>
-          <w:iCs/>
-          <w:color w:val="7F7F7F" w:themeColor="text1" w:themeTint="80"/>
-        </w:rPr>
-        <w:t>, estado char c</w:t>
+        <w:t>45, estado char c</w:t>
       </w:r>
       <w:r>
         <w:rPr>
@@ -4655,7 +4671,6 @@
         <w:t xml:space="preserve"> </w:t>
       </w:r>
       <w:proofErr w:type="spellStart"/>
-      <w:proofErr w:type="gramStart"/>
       <w:r>
         <w:rPr>
           <w:i/>
@@ -4671,16 +4686,7 @@
           <w:iCs/>
           <w:color w:val="7F7F7F" w:themeColor="text1" w:themeTint="80"/>
         </w:rPr>
-        <w:t>(</w:t>
-      </w:r>
-      <w:proofErr w:type="gramEnd"/>
-      <w:r>
-        <w:rPr>
-          <w:i/>
-          <w:iCs/>
-          <w:color w:val="7F7F7F" w:themeColor="text1" w:themeTint="80"/>
-        </w:rPr>
-        <w:t xml:space="preserve">9). O identificador e as </w:t>
+        <w:t xml:space="preserve">(9). O identificador e as </w:t>
       </w:r>
       <w:proofErr w:type="spellStart"/>
       <w:r>
@@ -4719,7 +4725,6 @@
         <w:t xml:space="preserve"> </w:t>
       </w:r>
       <w:proofErr w:type="spellStart"/>
-      <w:proofErr w:type="gramStart"/>
       <w:r>
         <w:rPr>
           <w:i/>
@@ -4745,7 +4750,6 @@
         </w:rPr>
         <w:t>.</w:t>
       </w:r>
-      <w:proofErr w:type="gramEnd"/>
     </w:p>
     <w:p>
       <w:pPr>
@@ -6178,9 +6182,108 @@
     </w:p>
     <w:p>
       <w:pPr>
+        <w:rPr>
+          <w:color w:val="7F7F7F" w:themeColor="text1" w:themeTint="80"/>
+        </w:rPr>
+      </w:pPr>
+    </w:p>
+    <w:p>
+      <w:pPr>
+        <w:rPr>
+          <w:color w:val="7F7F7F" w:themeColor="text1" w:themeTint="80"/>
+        </w:rPr>
+      </w:pPr>
+    </w:p>
+    <w:p>
+      <w:pPr>
+        <w:rPr>
+          <w:color w:val="7F7F7F" w:themeColor="text1" w:themeTint="80"/>
+        </w:rPr>
+      </w:pPr>
+    </w:p>
+    <w:p>
+      <w:pPr>
+        <w:rPr>
+          <w:color w:val="7F7F7F" w:themeColor="text1" w:themeTint="80"/>
+        </w:rPr>
+      </w:pPr>
+    </w:p>
+    <w:p>
+      <w:pPr>
+        <w:rPr>
+          <w:color w:val="7F7F7F" w:themeColor="text1" w:themeTint="80"/>
+        </w:rPr>
+      </w:pPr>
+    </w:p>
+    <w:p>
+      <w:pPr>
+        <w:rPr>
+          <w:color w:val="7F7F7F" w:themeColor="text1" w:themeTint="80"/>
+        </w:rPr>
+      </w:pPr>
+    </w:p>
+    <w:p>
+      <w:pPr>
+        <w:rPr>
+          <w:color w:val="7F7F7F" w:themeColor="text1" w:themeTint="80"/>
+        </w:rPr>
+      </w:pPr>
+    </w:p>
+    <w:p>
+      <w:pPr>
+        <w:rPr>
+          <w:color w:val="7F7F7F" w:themeColor="text1" w:themeTint="80"/>
+        </w:rPr>
+      </w:pPr>
+    </w:p>
+    <w:p>
+      <w:pPr>
+        <w:rPr>
+          <w:color w:val="7F7F7F" w:themeColor="text1" w:themeTint="80"/>
+        </w:rPr>
+      </w:pPr>
+    </w:p>
+    <w:p>
+      <w:pPr>
+        <w:rPr>
+          <w:color w:val="7F7F7F" w:themeColor="text1" w:themeTint="80"/>
+        </w:rPr>
+      </w:pPr>
+    </w:p>
+    <w:p>
+      <w:pPr>
+        <w:rPr>
+          <w:color w:val="7F7F7F" w:themeColor="text1" w:themeTint="80"/>
+        </w:rPr>
+      </w:pPr>
+    </w:p>
+    <w:p>
+      <w:pPr>
+        <w:rPr>
+          <w:color w:val="7F7F7F" w:themeColor="text1" w:themeTint="80"/>
+        </w:rPr>
+      </w:pPr>
+    </w:p>
+    <w:p>
+      <w:pPr>
+        <w:rPr>
+          <w:color w:val="7F7F7F" w:themeColor="text1" w:themeTint="80"/>
+        </w:rPr>
+      </w:pPr>
+    </w:p>
+    <w:p>
+      <w:pPr>
+        <w:rPr>
+          <w:color w:val="7F7F7F" w:themeColor="text1" w:themeTint="80"/>
+        </w:rPr>
+      </w:pPr>
+    </w:p>
+    <w:p>
+      <w:pPr>
         <w:pStyle w:val="Ttulo1"/>
       </w:pPr>
       <w:r>
+        <w:lastRenderedPageBreak/>
         <w:t>Premissas e Restrições</w:t>
       </w:r>
     </w:p>
@@ -6498,7 +6601,6 @@
           <w:sz w:val="21"/>
           <w:szCs w:val="21"/>
         </w:rPr>
-        <w:lastRenderedPageBreak/>
         <w:t>A instalação dos sensores não deve comprometer o vinho de forma alguma</w:t>
       </w:r>
       <w:r>
@@ -6656,7 +6758,7 @@
             </wp:anchor>
           </w:drawing>
         </mc:Choice>
-        <mc:Fallback xmlns:arto="http://schemas.microsoft.com/office/word/2006/arto" xmlns:pic="http://schemas.openxmlformats.org/drawingml/2006/picture" xmlns:a="http://schemas.openxmlformats.org/drawingml/2006/main" xmlns:w16du="http://schemas.microsoft.com/office/word/2023/wordml/word16du" xmlns:w16sdtdh="http://schemas.microsoft.com/office/word/2020/wordml/sdtdatahash" xmlns:oel="http://schemas.microsoft.com/office/2019/extlst">
+        <mc:Fallback xmlns:oel="http://schemas.microsoft.com/office/2019/extlst" xmlns:w16sdtdh="http://schemas.microsoft.com/office/word/2020/wordml/sdtdatahash" xmlns:w16du="http://schemas.microsoft.com/office/word/2023/wordml/word16du" xmlns:a="http://schemas.openxmlformats.org/drawingml/2006/main" xmlns:pic="http://schemas.openxmlformats.org/drawingml/2006/picture" xmlns:arto="http://schemas.microsoft.com/office/word/2006/arto">
           <w:pict w14:anchorId="2FF02CDB">
             <v:shapetype id="_x0000_t75" coordsize="21600,21600" filled="f" stroked="f" o:spt="75" o:preferrelative="t" path="m@4@5l@4@11@9@11@9@5xe">
               <v:stroke joinstyle="miter"/>
@@ -6745,7 +6847,7 @@
             </wp:anchor>
           </w:drawing>
         </mc:Choice>
-        <mc:Fallback xmlns:arto="http://schemas.microsoft.com/office/word/2006/arto" xmlns:pic="http://schemas.openxmlformats.org/drawingml/2006/picture" xmlns:a="http://schemas.openxmlformats.org/drawingml/2006/main" xmlns:w16du="http://schemas.microsoft.com/office/word/2023/wordml/word16du" xmlns:w16sdtdh="http://schemas.microsoft.com/office/word/2020/wordml/sdtdatahash" xmlns:oel="http://schemas.microsoft.com/office/2019/extlst">
+        <mc:Fallback xmlns:oel="http://schemas.microsoft.com/office/2019/extlst" xmlns:w16sdtdh="http://schemas.microsoft.com/office/word/2020/wordml/sdtdatahash" xmlns:w16du="http://schemas.microsoft.com/office/word/2023/wordml/word16du" xmlns:a="http://schemas.openxmlformats.org/drawingml/2006/main" xmlns:pic="http://schemas.openxmlformats.org/drawingml/2006/picture" xmlns:arto="http://schemas.microsoft.com/office/word/2006/arto">
           <w:pict w14:anchorId="3CA70D4F">
             <v:shape id="WordPictureWatermark635783502" style="position:absolute;margin-left:-48.65pt;margin-top:-49.3pt;width:596.15pt;height:841.95pt;mso-wrap-style:none;v-text-anchor:middle;mso-position-horizontal:center;mso-position-horizontal-relative:margin;mso-position-vertical:center;mso-position-vertical-relative:margin" o:spid="shape_0" o:allowincell="f" stroked="f" type="_x0000_t75">
               <v:imagedata o:detectmouseclick="t" r:id="rId3"/>
@@ -6815,7 +6917,7 @@
             </wp:anchor>
           </w:drawing>
         </mc:Choice>
-        <mc:Fallback xmlns:arto="http://schemas.microsoft.com/office/word/2006/arto" xmlns:pic="http://schemas.openxmlformats.org/drawingml/2006/picture" xmlns:a="http://schemas.openxmlformats.org/drawingml/2006/main" xmlns:w16du="http://schemas.microsoft.com/office/word/2023/wordml/word16du" xmlns:w16sdtdh="http://schemas.microsoft.com/office/word/2020/wordml/sdtdatahash" xmlns:oel="http://schemas.microsoft.com/office/2019/extlst">
+        <mc:Fallback xmlns:oel="http://schemas.microsoft.com/office/2019/extlst" xmlns:w16sdtdh="http://schemas.microsoft.com/office/word/2020/wordml/sdtdatahash" xmlns:w16du="http://schemas.microsoft.com/office/word/2023/wordml/word16du" xmlns:a="http://schemas.openxmlformats.org/drawingml/2006/main" xmlns:pic="http://schemas.openxmlformats.org/drawingml/2006/picture" xmlns:arto="http://schemas.microsoft.com/office/word/2006/arto">
           <w:pict w14:anchorId="3EB42FFC">
             <v:shape id="WordPictureWatermark635783500" style="position:absolute;margin-left:-48.65pt;margin-top:-49.3pt;width:596.15pt;height:841.95pt;mso-wrap-style:none;v-text-anchor:middle;mso-position-horizontal:center;mso-position-horizontal-relative:margin;mso-position-vertical:center;mso-position-vertical-relative:margin" o:spid="shape_0" o:allowincell="f" stroked="f" type="_x0000_t75">
               <v:imagedata o:detectmouseclick="t" r:id="rId4"/>
@@ -8589,26 +8691,10 @@
 </file>
 
 <file path=customXml/item1.xml><?xml version="1.0" encoding="utf-8"?>
-<p:properties xmlns:p="http://schemas.microsoft.com/office/2006/metadata/properties" xmlns:xsi="http://www.w3.org/2001/XMLSchema-instance" xmlns:pc="http://schemas.microsoft.com/office/infopath/2007/PartnerControls">
-  <documentManagement>
-    <lcf76f155ced4ddcb4097134ff3c332f xmlns="0a53ad5e-08cc-4fba-9df9-747b79db3e02">
-      <Terms xmlns="http://schemas.microsoft.com/office/infopath/2007/PartnerControls"/>
-    </lcf76f155ced4ddcb4097134ff3c332f>
-    <TaxCatchAll xmlns="99f50afe-28e2-457c-9852-048361d66aad" xsi:nil="true"/>
-  </documentManagement>
-</p:properties>
+<b:Sources xmlns:b="http://schemas.openxmlformats.org/officeDocument/2006/bibliography" xmlns="http://schemas.openxmlformats.org/officeDocument/2006/bibliography" SelectedStyle="\APASixthEditionOfficeOnline.xsl" StyleName="APA" Version="6"/>
 </file>
 
 <file path=customXml/item2.xml><?xml version="1.0" encoding="utf-8"?>
-<?mso-contentType ?>
-<FormTemplates xmlns="http://schemas.microsoft.com/sharepoint/v3/contenttype/forms">
-  <Display>DocumentLibraryForm</Display>
-  <Edit>DocumentLibraryForm</Edit>
-  <New>DocumentLibraryForm</New>
-</FormTemplates>
-</file>
-
-<file path=customXml/item3.xml><?xml version="1.0" encoding="utf-8"?>
 <ct:contentTypeSchema xmlns:ct="http://schemas.microsoft.com/office/2006/metadata/contentType" xmlns:ma="http://schemas.microsoft.com/office/2006/metadata/properties/metaAttributes" ct:_="" ma:_="" ma:contentTypeName="Documento" ma:contentTypeID="0x0101007F8ECE7139958D46ABEDA89D12B90CBF" ma:contentTypeVersion="12" ma:contentTypeDescription="Crie um novo documento." ma:contentTypeScope="" ma:versionID="504e4214042ae000646439f7e69e4742">
   <xsd:schema xmlns:xsd="http://www.w3.org/2001/XMLSchema" xmlns:xs="http://www.w3.org/2001/XMLSchema" xmlns:p="http://schemas.microsoft.com/office/2006/metadata/properties" xmlns:ns2="0a53ad5e-08cc-4fba-9df9-747b79db3e02" xmlns:ns3="99f50afe-28e2-457c-9852-048361d66aad" targetNamespace="http://schemas.microsoft.com/office/2006/metadata/properties" ma:root="true" ma:fieldsID="858e620b6131f334f565d79b87bb2368" ns2:_="" ns3:_="">
     <xsd:import namespace="0a53ad5e-08cc-4fba-9df9-747b79db3e02"/>
@@ -8803,30 +8889,35 @@
 </ct:contentTypeSchema>
 </file>
 
+<file path=customXml/item3.xml><?xml version="1.0" encoding="utf-8"?>
+<?mso-contentType ?>
+<FormTemplates xmlns="http://schemas.microsoft.com/sharepoint/v3/contenttype/forms">
+  <Display>DocumentLibraryForm</Display>
+  <Edit>DocumentLibraryForm</Edit>
+  <New>DocumentLibraryForm</New>
+</FormTemplates>
+</file>
+
 <file path=customXml/item4.xml><?xml version="1.0" encoding="utf-8"?>
-<b:Sources xmlns:b="http://schemas.openxmlformats.org/officeDocument/2006/bibliography" xmlns="http://schemas.openxmlformats.org/officeDocument/2006/bibliography" SelectedStyle="\APASixthEditionOfficeOnline.xsl" StyleName="APA" Version="6"/>
+<p:properties xmlns:p="http://schemas.microsoft.com/office/2006/metadata/properties" xmlns:xsi="http://www.w3.org/2001/XMLSchema-instance" xmlns:pc="http://schemas.microsoft.com/office/infopath/2007/PartnerControls">
+  <documentManagement>
+    <lcf76f155ced4ddcb4097134ff3c332f xmlns="0a53ad5e-08cc-4fba-9df9-747b79db3e02">
+      <Terms xmlns="http://schemas.microsoft.com/office/infopath/2007/PartnerControls"/>
+    </lcf76f155ced4ddcb4097134ff3c332f>
+    <TaxCatchAll xmlns="99f50afe-28e2-457c-9852-048361d66aad" xsi:nil="true"/>
+  </documentManagement>
+</p:properties>
 </file>
 
 <file path=customXml/itemProps1.xml><?xml version="1.0" encoding="utf-8"?>
-<ds:datastoreItem xmlns:ds="http://schemas.openxmlformats.org/officeDocument/2006/customXml" ds:itemID="{79054B02-B215-46AC-9176-544339E93661}">
+<ds:datastoreItem xmlns:ds="http://schemas.openxmlformats.org/officeDocument/2006/customXml" ds:itemID="{43C36E59-8586-4352-8310-158AD4E65655}">
   <ds:schemaRefs>
-    <ds:schemaRef ds:uri="http://schemas.microsoft.com/office/2006/metadata/properties"/>
-    <ds:schemaRef ds:uri="http://schemas.microsoft.com/office/infopath/2007/PartnerControls"/>
-    <ds:schemaRef ds:uri="0a53ad5e-08cc-4fba-9df9-747b79db3e02"/>
-    <ds:schemaRef ds:uri="99f50afe-28e2-457c-9852-048361d66aad"/>
+    <ds:schemaRef ds:uri="http://schemas.openxmlformats.org/officeDocument/2006/bibliography"/>
   </ds:schemaRefs>
 </ds:datastoreItem>
 </file>
 
 <file path=customXml/itemProps2.xml><?xml version="1.0" encoding="utf-8"?>
-<ds:datastoreItem xmlns:ds="http://schemas.openxmlformats.org/officeDocument/2006/customXml" ds:itemID="{B52C9AD5-4F18-4494-A12B-C11EA8399E21}">
-  <ds:schemaRefs>
-    <ds:schemaRef ds:uri="http://schemas.microsoft.com/sharepoint/v3/contenttype/forms"/>
-  </ds:schemaRefs>
-</ds:datastoreItem>
-</file>
-
-<file path=customXml/itemProps3.xml><?xml version="1.0" encoding="utf-8"?>
 <ds:datastoreItem xmlns:ds="http://schemas.openxmlformats.org/officeDocument/2006/customXml" ds:itemID="{8B299A9B-9EFB-406E-955B-E4E23C7F5805}">
   <ds:schemaRefs>
     <ds:schemaRef ds:uri="http://schemas.microsoft.com/office/2006/metadata/contentType"/>
@@ -8845,10 +8936,21 @@
 </ds:datastoreItem>
 </file>
 
+<file path=customXml/itemProps3.xml><?xml version="1.0" encoding="utf-8"?>
+<ds:datastoreItem xmlns:ds="http://schemas.openxmlformats.org/officeDocument/2006/customXml" ds:itemID="{B52C9AD5-4F18-4494-A12B-C11EA8399E21}">
+  <ds:schemaRefs>
+    <ds:schemaRef ds:uri="http://schemas.microsoft.com/sharepoint/v3/contenttype/forms"/>
+  </ds:schemaRefs>
+</ds:datastoreItem>
+</file>
+
 <file path=customXml/itemProps4.xml><?xml version="1.0" encoding="utf-8"?>
-<ds:datastoreItem xmlns:ds="http://schemas.openxmlformats.org/officeDocument/2006/customXml" ds:itemID="{43C36E59-8586-4352-8310-158AD4E65655}">
+<ds:datastoreItem xmlns:ds="http://schemas.openxmlformats.org/officeDocument/2006/customXml" ds:itemID="{79054B02-B215-46AC-9176-544339E93661}">
   <ds:schemaRefs>
-    <ds:schemaRef ds:uri="http://schemas.openxmlformats.org/officeDocument/2006/bibliography"/>
+    <ds:schemaRef ds:uri="http://schemas.microsoft.com/office/2006/metadata/properties"/>
+    <ds:schemaRef ds:uri="http://schemas.microsoft.com/office/infopath/2007/PartnerControls"/>
+    <ds:schemaRef ds:uri="0a53ad5e-08cc-4fba-9df9-747b79db3e02"/>
+    <ds:schemaRef ds:uri="99f50afe-28e2-457c-9852-048361d66aad"/>
   </ds:schemaRefs>
 </ds:datastoreItem>
 </file>
</xml_diff>